<commit_message>
Instrukcja obsługi do biblioteki ServerCommunicator
</commit_message>
<xml_diff>
--- a/Documentation/AndCourier Server - instrukcja obsługi.docx
+++ b/Documentation/AndCourier Server - instrukcja obsługi.docx
@@ -6,13 +6,8 @@
       <w:pPr>
         <w:pStyle w:val="Tytu"/>
       </w:pPr>
-      <w:proofErr w:type="spellStart"/>
-      <w:r>
-        <w:t>AndCourier</w:t>
-      </w:r>
-      <w:proofErr w:type="spellEnd"/>
-      <w:r>
-        <w:t xml:space="preserve"> Server</w:t>
+      <w:r>
+        <w:t>AndCourier Server</w:t>
       </w:r>
     </w:p>
     <w:p>
@@ -40,13 +35,8 @@
       <w:pPr>
         <w:jc w:val="center"/>
       </w:pPr>
-      <w:proofErr w:type="spellStart"/>
-      <w:r>
-        <w:t>java</w:t>
-      </w:r>
-      <w:proofErr w:type="spellEnd"/>
-      <w:r>
-        <w:t xml:space="preserve"> -jar AndServ.jar</w:t>
+      <w:r>
+        <w:t>java -jar AndServ.jar</w:t>
       </w:r>
     </w:p>
     <w:p>
@@ -57,31 +47,7 @@
         <w:t xml:space="preserve">at powitalny </w:t>
       </w:r>
       <w:r>
-        <w:t xml:space="preserve">oraz seria pytań o dane serwera </w:t>
-      </w:r>
-      <w:proofErr w:type="spellStart"/>
-      <w:r>
-        <w:t>MySQL</w:t>
-      </w:r>
-      <w:proofErr w:type="spellEnd"/>
-      <w:r>
-        <w:t xml:space="preserve">, które są niezbędne do poprawnego działania </w:t>
-      </w:r>
-      <w:proofErr w:type="spellStart"/>
-      <w:r>
-        <w:t>AndCourier</w:t>
-      </w:r>
-      <w:proofErr w:type="spellEnd"/>
-      <w:r>
-        <w:t xml:space="preserve"> </w:t>
-      </w:r>
-      <w:proofErr w:type="spellStart"/>
-      <w:r>
-        <w:t>Servera</w:t>
-      </w:r>
-      <w:proofErr w:type="spellEnd"/>
-      <w:r>
-        <w:t>.</w:t>
+        <w:t>oraz seria pytań o dane serwera MySQL, które są niezbędne do poprawnego działania AndCourier Servera.</w:t>
       </w:r>
     </w:p>
     <w:p>
@@ -100,13 +66,8 @@
           <w:numId w:val="1"/>
         </w:numPr>
       </w:pPr>
-      <w:proofErr w:type="spellStart"/>
-      <w:r>
-        <w:t>help</w:t>
-      </w:r>
-      <w:proofErr w:type="spellEnd"/>
-      <w:r>
-        <w:t xml:space="preserve"> – wyświetla listę wszystkich dostępnych poleceń. Jeżeli chcesz uzyskać więcej informacji na temat jakiegoś konkretnego polecenia wpisz:</w:t>
+      <w:r>
+        <w:t>help – wyświetla listę wszystkich dostępnych poleceń. Jeżeli chcesz uzyskać więcej informacji na temat jakiegoś konkretnego polecenia wpisz:</w:t>
       </w:r>
     </w:p>
     <w:p>
@@ -114,13 +75,8 @@
         <w:pStyle w:val="Akapitzlist"/>
         <w:jc w:val="center"/>
       </w:pPr>
-      <w:proofErr w:type="spellStart"/>
-      <w:r>
-        <w:t>help</w:t>
-      </w:r>
-      <w:proofErr w:type="spellEnd"/>
-      <w:r>
-        <w:t xml:space="preserve"> polecenie</w:t>
+      <w:r>
+        <w:t>help polecenie</w:t>
       </w:r>
     </w:p>
     <w:p>
@@ -131,13 +87,8 @@
           <w:numId w:val="1"/>
         </w:numPr>
       </w:pPr>
-      <w:proofErr w:type="spellStart"/>
-      <w:r>
-        <w:t>exit</w:t>
-      </w:r>
-      <w:proofErr w:type="spellEnd"/>
-      <w:r>
-        <w:t xml:space="preserve"> – wyłącza serwer i zakańcza działanie programu.</w:t>
+      <w:r>
+        <w:t>exit – wyłącza serwer i zakańcza działanie programu.</w:t>
       </w:r>
     </w:p>
     <w:p>
@@ -148,13 +99,8 @@
           <w:numId w:val="1"/>
         </w:numPr>
       </w:pPr>
-      <w:proofErr w:type="spellStart"/>
-      <w:r>
-        <w:t>cons</w:t>
-      </w:r>
-      <w:proofErr w:type="spellEnd"/>
-      <w:r>
-        <w:t xml:space="preserve"> – wyświetla liczbę wszystkich aktualnie podłączonych do serwera klientów</w:t>
+      <w:r>
+        <w:t>cons – wyświetla liczbę wszystkich aktualnie podłączonych do serwera klientów</w:t>
       </w:r>
       <w:r>
         <w:t>.</w:t>
@@ -192,13 +138,8 @@
           <w:numId w:val="1"/>
         </w:numPr>
       </w:pPr>
-      <w:proofErr w:type="spellStart"/>
-      <w:r>
-        <w:t>addu</w:t>
-      </w:r>
-      <w:proofErr w:type="spellEnd"/>
-      <w:r>
-        <w:t xml:space="preserve"> – dodaje nowego kuriera do bazy danych</w:t>
+      <w:r>
+        <w:t>addu – dodaje nowego kuriera do bazy danych</w:t>
       </w:r>
     </w:p>
     <w:p>
@@ -206,22 +147,19 @@
         <w:pStyle w:val="Akapitzlist"/>
         <w:jc w:val="center"/>
       </w:pPr>
-      <w:proofErr w:type="spellStart"/>
-      <w:r>
-        <w:t>addu</w:t>
-      </w:r>
-      <w:proofErr w:type="spellEnd"/>
-      <w:r>
-        <w:t xml:space="preserve"> </w:t>
-      </w:r>
-      <w:proofErr w:type="spellStart"/>
-      <w:r>
-        <w:t>imie</w:t>
-      </w:r>
-      <w:proofErr w:type="spellEnd"/>
-      <w:r>
-        <w:t xml:space="preserve"> nazwisko login hasło</w:t>
-      </w:r>
+      <w:r>
+        <w:t>addu imie nazwisko login hasło</w:t>
+      </w:r>
+    </w:p>
+    <w:p>
+      <w:pPr>
+        <w:pStyle w:val="Akapitzlist"/>
+      </w:pPr>
+      <w:r>
+        <w:t>Żadne z powyższych pól nie powinno przekroczyć 45 znaków</w:t>
+      </w:r>
+      <w:bookmarkStart w:id="0" w:name="_GoBack"/>
+      <w:bookmarkEnd w:id="0"/>
     </w:p>
     <w:p>
       <w:pPr>
@@ -231,13 +169,8 @@
           <w:numId w:val="1"/>
         </w:numPr>
       </w:pPr>
-      <w:proofErr w:type="spellStart"/>
-      <w:r>
-        <w:t>rmu</w:t>
-      </w:r>
-      <w:proofErr w:type="spellEnd"/>
-      <w:r>
-        <w:t xml:space="preserve"> – usuwa kuriera z bazy danych</w:t>
+      <w:r>
+        <w:t>rmu – usuwa kuriera z bazy danych</w:t>
       </w:r>
     </w:p>
     <w:p>
@@ -245,21 +178,14 @@
         <w:pStyle w:val="Akapitzlist"/>
         <w:jc w:val="center"/>
       </w:pPr>
-      <w:proofErr w:type="spellStart"/>
-      <w:r>
-        <w:t>rmu</w:t>
-      </w:r>
-      <w:proofErr w:type="spellEnd"/>
-      <w:r>
-        <w:t xml:space="preserve"> login</w:t>
+      <w:r>
+        <w:t>rmu login</w:t>
       </w:r>
     </w:p>
     <w:p>
       <w:pPr>
         <w:pStyle w:val="Akapitzlist"/>
       </w:pPr>
-      <w:bookmarkStart w:id="0" w:name="_GoBack"/>
-      <w:bookmarkEnd w:id="0"/>
     </w:p>
     <w:sectPr>
       <w:pgSz w:w="11906" w:h="16838"/>

</xml_diff>